<commit_message>
fix: trocando o arquiov da ficha de inscrição
</commit_message>
<xml_diff>
--- a/docs/HSClima-FichaInscrição.docx
+++ b/docs/HSClima-FichaInscrição.docx
@@ -47,16 +47,7 @@
               <w:t>(</w:t>
             </w:r>
             <w:r>
-              <w:t xml:space="preserve">Nome </w:t>
-            </w:r>
-            <w:r>
-              <w:t xml:space="preserve">Completo </w:t>
-            </w:r>
-            <w:r>
-              <w:t>&lt;email&gt;</w:t>
-            </w:r>
-            <w:r>
-              <w:t xml:space="preserve"> / Instituição</w:t>
+              <w:t>Nome Completo &lt;email&gt; / Instituição</w:t>
             </w:r>
             <w:r>
               <w:t>)</w:t>
@@ -267,18 +258,18 @@
         <w:noProof/>
       </w:rPr>
       <w:drawing>
-        <wp:anchor distT="0" distB="0" distL="114300" distR="114300" simplePos="0" relativeHeight="251659264" behindDoc="0" locked="0" layoutInCell="1" allowOverlap="1" wp14:anchorId="107FB1F3" wp14:editId="015C16C8">
+        <wp:anchor distT="0" distB="0" distL="114300" distR="114300" simplePos="0" relativeHeight="251659264" behindDoc="0" locked="0" layoutInCell="1" allowOverlap="1" wp14:anchorId="0C1A3B80" wp14:editId="7687BBCB">
           <wp:simplePos x="0" y="0"/>
           <wp:positionH relativeFrom="column">
-            <wp:posOffset>37757</wp:posOffset>
+            <wp:posOffset>0</wp:posOffset>
           </wp:positionH>
           <wp:positionV relativeFrom="paragraph">
-            <wp:posOffset>-561975</wp:posOffset>
+            <wp:posOffset>-506490</wp:posOffset>
           </wp:positionV>
-          <wp:extent cx="5943600" cy="1205230"/>
-          <wp:effectExtent l="0" t="0" r="0" b="1270"/>
+          <wp:extent cx="5943600" cy="1157605"/>
+          <wp:effectExtent l="0" t="0" r="0" b="0"/>
           <wp:wrapNone/>
-          <wp:docPr id="1075004500" name="Picture 2" descr="A logo with blue letters&#10;&#10;Description automatically generated"/>
+          <wp:docPr id="1743198789" name="Picture 1" descr="A logo with blue letters&#10;&#10;Description automatically generated with medium confidence"/>
           <wp:cNvGraphicFramePr>
             <a:graphicFrameLocks xmlns:a="http://schemas.openxmlformats.org/drawingml/2006/main" noChangeAspect="1"/>
           </wp:cNvGraphicFramePr>
@@ -286,7 +277,7 @@
             <a:graphicData uri="http://schemas.openxmlformats.org/drawingml/2006/picture">
               <pic:pic xmlns:pic="http://schemas.openxmlformats.org/drawingml/2006/picture">
                 <pic:nvPicPr>
-                  <pic:cNvPr id="1075004500" name="Picture 2" descr="A logo with blue letters&#10;&#10;Description automatically generated"/>
+                  <pic:cNvPr id="1743198789" name="Picture 1" descr="A logo with blue letters&#10;&#10;Description automatically generated with medium confidence"/>
                   <pic:cNvPicPr/>
                 </pic:nvPicPr>
                 <pic:blipFill>
@@ -304,7 +295,7 @@
                 <pic:spPr>
                   <a:xfrm>
                     <a:off x="0" y="0"/>
-                    <a:ext cx="5943600" cy="1205230"/>
+                    <a:ext cx="5943600" cy="1157605"/>
                   </a:xfrm>
                   <a:prstGeom prst="rect">
                     <a:avLst/>

</xml_diff>